<commit_message>
added r resources slides
</commit_message>
<xml_diff>
--- a/Syllabus_2018_Spring_6600.docx
+++ b/Syllabus_2018_Spring_6600.docx
@@ -436,8 +436,6 @@
         <w:lastRenderedPageBreak/>
         <w:t>Course Purpose</w:t>
       </w:r>
-      <w:bookmarkStart w:id="0" w:name="_GoBack"/>
-      <w:bookmarkEnd w:id="0"/>
     </w:p>
     <w:p>
       <w:pPr>
@@ -464,25 +462,7 @@
           <w:sz w:val="20"/>
           <w:szCs w:val="20"/>
         </w:rPr>
-        <w:t xml:space="preserve"> </w:t>
-      </w:r>
-      <w:proofErr w:type="gramStart"/>
-      <w:r>
-        <w:rPr>
-          <w:rFonts w:ascii="Garamond" w:hAnsi="Garamond" w:cs="Arial"/>
-          <w:sz w:val="20"/>
-          <w:szCs w:val="20"/>
-        </w:rPr>
-        <w:t>is</w:t>
-      </w:r>
-      <w:proofErr w:type="gramEnd"/>
-      <w:r>
-        <w:rPr>
-          <w:rFonts w:ascii="Garamond" w:hAnsi="Garamond" w:cs="Arial"/>
-          <w:sz w:val="20"/>
-          <w:szCs w:val="20"/>
-        </w:rPr>
-        <w:t xml:space="preserve"> designed to provide the student with a practical, applied approach to the application of fundamental behavioral and educational research design and statistical principles. Students will learn how to differentiate and appropriately select the best statistical methods for use in various research designs and analytical problems. This course will mostly focus on basic statistical techniques and several forms of the ANOVA model, which can be used by themselves or serve as building blocks for more advanced techniques in other courses.</w:t>
+        <w:t xml:space="preserve"> is designed to provide the student with a practical, applied approach to the application of fundamental behavioral and educational research design and statistical principles. Students will learn how to differentiate and appropriately select the best statistical methods for use in various research designs and analytical problems. This course will mostly focus on basic statistical techniques and several forms of the ANOVA model, which can be used by themselves or serve as building blocks for more advanced techniques in other courses.</w:t>
       </w:r>
       <w:r>
         <w:rPr>
@@ -1835,7 +1815,15 @@
           <w:sz w:val="20"/>
           <w:szCs w:val="20"/>
         </w:rPr>
-        <w:t xml:space="preserve">using, at a minimum, an </w:t>
+        <w:t>using</w:t>
+      </w:r>
+      <w:r>
+        <w:rPr>
+          <w:rFonts w:ascii="Garamond" w:hAnsi="Garamond" w:cs="Arial"/>
+          <w:sz w:val="20"/>
+          <w:szCs w:val="20"/>
+        </w:rPr>
+        <w:t xml:space="preserve"> </w:t>
       </w:r>
       <w:r>
         <w:rPr>
@@ -1844,15 +1832,24 @@
           <w:sz w:val="20"/>
           <w:szCs w:val="20"/>
         </w:rPr>
-        <w:t xml:space="preserve">11-point Arial or Times New Roman font with 1-inch margins </w:t>
-      </w:r>
-      <w:r>
-        <w:rPr>
-          <w:rFonts w:ascii="Garamond" w:hAnsi="Garamond" w:cs="Arial"/>
-          <w:sz w:val="20"/>
-          <w:szCs w:val="20"/>
-        </w:rPr>
-        <w:t>throughout</w:t>
+        <w:t xml:space="preserve">RMarkdown </w:t>
+      </w:r>
+      <w:r>
+        <w:rPr>
+          <w:rFonts w:ascii="Garamond" w:hAnsi="Garamond" w:cs="Arial"/>
+          <w:sz w:val="20"/>
+          <w:szCs w:val="20"/>
+        </w:rPr>
+        <w:t xml:space="preserve">(discussed in class) and produced as a </w:t>
+      </w:r>
+      <w:r>
+        <w:rPr>
+          <w:rFonts w:ascii="Garamond" w:hAnsi="Garamond" w:cs="Arial"/>
+          <w:b/>
+          <w:sz w:val="20"/>
+          <w:szCs w:val="20"/>
+        </w:rPr>
+        <w:t>PDF</w:t>
       </w:r>
       <w:r>
         <w:rPr>
@@ -1868,60 +1865,7 @@
           <w:sz w:val="20"/>
           <w:szCs w:val="20"/>
         </w:rPr>
-        <w:t xml:space="preserve"> Students may choose to include </w:t>
-      </w:r>
-      <w:r>
-        <w:rPr>
-          <w:rFonts w:ascii="Garamond" w:hAnsi="Garamond" w:cs="Arial"/>
-          <w:b/>
-          <w:sz w:val="20"/>
-          <w:szCs w:val="20"/>
-        </w:rPr>
-        <w:t>tables,</w:t>
-      </w:r>
-      <w:r>
-        <w:rPr>
-          <w:rFonts w:ascii="Garamond" w:hAnsi="Garamond" w:cs="Arial"/>
-          <w:b/>
-          <w:sz w:val="20"/>
-          <w:szCs w:val="20"/>
-        </w:rPr>
-        <w:t xml:space="preserve"> formulas,</w:t>
-      </w:r>
-      <w:r>
-        <w:rPr>
-          <w:rFonts w:ascii="Garamond" w:hAnsi="Garamond" w:cs="Arial"/>
-          <w:b/>
-          <w:sz w:val="20"/>
-          <w:szCs w:val="20"/>
-        </w:rPr>
-        <w:t xml:space="preserve"> </w:t>
-      </w:r>
-      <w:r>
-        <w:rPr>
-          <w:rFonts w:ascii="Garamond" w:hAnsi="Garamond" w:cs="Arial"/>
-          <w:b/>
-          <w:sz w:val="20"/>
-          <w:szCs w:val="20"/>
-        </w:rPr>
-        <w:t>pictures</w:t>
-      </w:r>
-      <w:r>
-        <w:rPr>
-          <w:rFonts w:ascii="Garamond" w:hAnsi="Garamond" w:cs="Arial"/>
-          <w:b/>
-          <w:sz w:val="20"/>
-          <w:szCs w:val="20"/>
-        </w:rPr>
-        <w:t>, and examples</w:t>
-      </w:r>
-      <w:r>
-        <w:rPr>
-          <w:rFonts w:ascii="Garamond" w:hAnsi="Garamond" w:cs="Arial"/>
-          <w:sz w:val="20"/>
-          <w:szCs w:val="20"/>
-        </w:rPr>
-        <w:t>. Summaries wi</w:t>
+        <w:t>Summaries wi</w:t>
       </w:r>
       <w:r>
         <w:rPr>
@@ -2098,7 +2042,7 @@
           <w:sz w:val="20"/>
           <w:szCs w:val="20"/>
         </w:rPr>
-        <w:t>CANVAS (.pdf, .doc/</w:t>
+        <w:t>CANVAS (</w:t>
       </w:r>
       <w:r>
         <w:rPr>
@@ -2107,19 +2051,8 @@
           <w:sz w:val="20"/>
           <w:szCs w:val="20"/>
         </w:rPr>
-        <w:t>.</w:t>
-      </w:r>
-      <w:proofErr w:type="spellStart"/>
-      <w:r>
-        <w:rPr>
-          <w:rFonts w:ascii="Garamond" w:hAnsi="Garamond" w:cs="Arial"/>
-          <w:b/>
-          <w:sz w:val="20"/>
-          <w:szCs w:val="20"/>
-        </w:rPr>
-        <w:t>docx</w:t>
-      </w:r>
-      <w:proofErr w:type="spellEnd"/>
+        <w:t>again, only .pdf</w:t>
+      </w:r>
       <w:r>
         <w:rPr>
           <w:rFonts w:ascii="Garamond" w:hAnsi="Garamond" w:cs="Arial"/>
@@ -4380,27 +4313,7 @@
           <w:sz w:val="20"/>
           <w:szCs w:val="20"/>
         </w:rPr>
-        <w:t>Notably, there are many sources for learning more about R online, including several free books (e.g., tysonbarrett.com/</w:t>
-      </w:r>
-      <w:proofErr w:type="spellStart"/>
-      <w:r>
-        <w:rPr>
-          <w:rFonts w:ascii="Garamond" w:hAnsi="Garamond"/>
-          <w:b w:val="0"/>
-          <w:sz w:val="20"/>
-          <w:szCs w:val="20"/>
-        </w:rPr>
-        <w:t>Rstats</w:t>
-      </w:r>
-      <w:proofErr w:type="spellEnd"/>
-      <w:r>
-        <w:rPr>
-          <w:rFonts w:ascii="Garamond" w:hAnsi="Garamond"/>
-          <w:b w:val="0"/>
-          <w:sz w:val="20"/>
-          <w:szCs w:val="20"/>
-        </w:rPr>
-        <w:t>).</w:t>
+        <w:t>Notably, there are many sources for learning more about R online, including several free books (e.g., tysonbarrett.com/Rstats).</w:t>
       </w:r>
       <w:r>
         <w:rPr>
@@ -5490,14 +5403,12 @@
                 <w:rFonts w:ascii="Arial Narrow" w:hAnsi="Arial Narrow"/>
               </w:rPr>
             </w:pPr>
-            <w:proofErr w:type="spellStart"/>
             <w:r>
               <w:rPr>
                 <w:rFonts w:ascii="Arial Narrow" w:hAnsi="Arial Narrow"/>
               </w:rPr>
               <w:t>Thur</w:t>
             </w:r>
-            <w:proofErr w:type="spellEnd"/>
           </w:p>
         </w:tc>
         <w:tc>
@@ -5542,19 +5453,11 @@
                 <w:rFonts w:ascii="Arial Narrow" w:hAnsi="Arial Narrow"/>
               </w:rPr>
             </w:pPr>
-            <w:proofErr w:type="spellStart"/>
-            <w:r>
-              <w:rPr>
-                <w:rFonts w:ascii="Arial Narrow" w:hAnsi="Arial Narrow"/>
-              </w:rPr>
-              <w:t>Ihno’s</w:t>
-            </w:r>
-            <w:proofErr w:type="spellEnd"/>
-            <w:r>
-              <w:rPr>
-                <w:rFonts w:ascii="Arial Narrow" w:hAnsi="Arial Narrow"/>
-              </w:rPr>
-              <w:t xml:space="preserve"> Dataset, </w:t>
+            <w:r>
+              <w:rPr>
+                <w:rFonts w:ascii="Arial Narrow" w:hAnsi="Arial Narrow"/>
+              </w:rPr>
+              <w:t xml:space="preserve">Ihno’s Dataset, </w:t>
             </w:r>
             <w:r>
               <w:rPr>
@@ -5857,14 +5760,12 @@
                 <w:rFonts w:ascii="Arial Narrow" w:hAnsi="Arial Narrow"/>
               </w:rPr>
             </w:pPr>
-            <w:proofErr w:type="spellStart"/>
             <w:r>
               <w:rPr>
                 <w:rFonts w:ascii="Arial Narrow" w:hAnsi="Arial Narrow"/>
               </w:rPr>
               <w:t>Thur</w:t>
             </w:r>
-            <w:proofErr w:type="spellEnd"/>
           </w:p>
         </w:tc>
         <w:tc>
@@ -6200,7 +6101,6 @@
                 <w:rFonts w:ascii="Arial Narrow" w:hAnsi="Arial Narrow"/>
               </w:rPr>
             </w:pPr>
-            <w:proofErr w:type="spellStart"/>
             <w:r>
               <w:rPr>
                 <w:rFonts w:ascii="Arial Narrow" w:hAnsi="Arial Narrow"/>
@@ -6208,7 +6108,6 @@
               </w:rPr>
               <w:t>Thur</w:t>
             </w:r>
-            <w:proofErr w:type="spellEnd"/>
           </w:p>
         </w:tc>
         <w:tc>
@@ -6565,14 +6464,12 @@
                 <w:bCs/>
               </w:rPr>
             </w:pPr>
-            <w:proofErr w:type="spellStart"/>
             <w:r>
               <w:rPr>
                 <w:rFonts w:ascii="Arial Narrow" w:hAnsi="Arial Narrow"/>
               </w:rPr>
               <w:t>Thur</w:t>
             </w:r>
-            <w:proofErr w:type="spellEnd"/>
           </w:p>
         </w:tc>
         <w:tc>
@@ -6902,7 +6799,6 @@
                 <w:rFonts w:ascii="Arial Narrow" w:hAnsi="Arial Narrow"/>
               </w:rPr>
             </w:pPr>
-            <w:proofErr w:type="spellStart"/>
             <w:r>
               <w:rPr>
                 <w:rFonts w:ascii="Arial Narrow" w:hAnsi="Arial Narrow"/>
@@ -6910,7 +6806,6 @@
               </w:rPr>
               <w:t>Thur</w:t>
             </w:r>
-            <w:proofErr w:type="spellEnd"/>
           </w:p>
         </w:tc>
         <w:tc>
@@ -6933,12 +6828,14 @@
                 <w:rFonts w:ascii="Arial Narrow" w:hAnsi="Arial Narrow"/>
               </w:rPr>
             </w:pPr>
+            <w:bookmarkStart w:id="0" w:name="_GoBack"/>
+            <w:bookmarkEnd w:id="0"/>
             <w:r>
               <w:rPr>
                 <w:rFonts w:ascii="Arial Narrow" w:hAnsi="Arial Narrow"/>
                 <w:bCs/>
               </w:rPr>
-              <w:t> Ch 8</w:t>
+              <w:t>Ch 8</w:t>
             </w:r>
           </w:p>
         </w:tc>
@@ -7240,14 +7137,12 @@
                 <w:rFonts w:ascii="Arial Narrow" w:hAnsi="Arial Narrow"/>
               </w:rPr>
             </w:pPr>
-            <w:proofErr w:type="spellStart"/>
             <w:r>
               <w:rPr>
                 <w:rFonts w:ascii="Arial Narrow" w:hAnsi="Arial Narrow"/>
               </w:rPr>
               <w:t>Thur</w:t>
             </w:r>
-            <w:proofErr w:type="spellEnd"/>
           </w:p>
         </w:tc>
         <w:tc>
@@ -7584,7 +7479,6 @@
                 <w:rFonts w:ascii="Arial Narrow" w:hAnsi="Arial Narrow"/>
               </w:rPr>
             </w:pPr>
-            <w:proofErr w:type="spellStart"/>
             <w:r>
               <w:rPr>
                 <w:rFonts w:ascii="Arial Narrow" w:hAnsi="Arial Narrow"/>
@@ -7592,7 +7486,6 @@
               </w:rPr>
               <w:t>Thur</w:t>
             </w:r>
-            <w:proofErr w:type="spellEnd"/>
           </w:p>
         </w:tc>
         <w:tc>
@@ -7920,14 +7813,12 @@
                 <w:rFonts w:ascii="Arial Narrow" w:hAnsi="Arial Narrow"/>
               </w:rPr>
             </w:pPr>
-            <w:proofErr w:type="spellStart"/>
             <w:r>
               <w:rPr>
                 <w:rFonts w:ascii="Arial Narrow" w:hAnsi="Arial Narrow"/>
               </w:rPr>
               <w:t>Thur</w:t>
             </w:r>
-            <w:proofErr w:type="spellEnd"/>
           </w:p>
         </w:tc>
         <w:tc>
@@ -8404,14 +8295,12 @@
                 <w:rFonts w:ascii="Arial Narrow" w:hAnsi="Arial Narrow"/>
               </w:rPr>
             </w:pPr>
-            <w:proofErr w:type="spellStart"/>
             <w:r>
               <w:rPr>
                 <w:rFonts w:ascii="Arial Narrow" w:hAnsi="Arial Narrow"/>
               </w:rPr>
               <w:t>Thur</w:t>
             </w:r>
-            <w:proofErr w:type="spellEnd"/>
           </w:p>
         </w:tc>
         <w:tc>
@@ -8728,7 +8617,6 @@
                 <w:rFonts w:ascii="Arial Narrow" w:hAnsi="Arial Narrow"/>
               </w:rPr>
             </w:pPr>
-            <w:proofErr w:type="spellStart"/>
             <w:r>
               <w:rPr>
                 <w:rFonts w:ascii="Arial Narrow" w:hAnsi="Arial Narrow"/>
@@ -8736,7 +8624,6 @@
               </w:rPr>
               <w:t>Thur</w:t>
             </w:r>
-            <w:proofErr w:type="spellEnd"/>
           </w:p>
         </w:tc>
         <w:tc>
@@ -9056,14 +8943,12 @@
                 <w:rFonts w:ascii="Arial Narrow" w:hAnsi="Arial Narrow"/>
               </w:rPr>
             </w:pPr>
-            <w:proofErr w:type="spellStart"/>
             <w:r>
               <w:rPr>
                 <w:rFonts w:ascii="Arial Narrow" w:hAnsi="Arial Narrow"/>
               </w:rPr>
               <w:t>Thur</w:t>
             </w:r>
-            <w:proofErr w:type="spellEnd"/>
           </w:p>
         </w:tc>
         <w:tc>
@@ -9414,14 +9299,12 @@
                 <w:rFonts w:ascii="Arial Narrow" w:hAnsi="Arial Narrow"/>
               </w:rPr>
             </w:pPr>
-            <w:proofErr w:type="spellStart"/>
             <w:r>
               <w:rPr>
                 <w:rFonts w:ascii="Arial Narrow" w:hAnsi="Arial Narrow"/>
               </w:rPr>
               <w:t>Thur</w:t>
             </w:r>
-            <w:proofErr w:type="spellEnd"/>
           </w:p>
         </w:tc>
         <w:tc>
@@ -9730,14 +9613,12 @@
                 <w:rFonts w:ascii="Arial Narrow" w:hAnsi="Arial Narrow"/>
               </w:rPr>
             </w:pPr>
-            <w:proofErr w:type="spellStart"/>
             <w:r>
               <w:rPr>
                 <w:rFonts w:ascii="Arial Narrow" w:hAnsi="Arial Narrow"/>
               </w:rPr>
               <w:t>Thur</w:t>
             </w:r>
-            <w:proofErr w:type="spellEnd"/>
           </w:p>
         </w:tc>
         <w:tc>
@@ -10062,14 +9943,12 @@
                 <w:rFonts w:ascii="Arial Narrow" w:hAnsi="Arial Narrow"/>
               </w:rPr>
             </w:pPr>
-            <w:proofErr w:type="spellStart"/>
             <w:r>
               <w:rPr>
                 <w:rFonts w:ascii="Arial Narrow" w:hAnsi="Arial Narrow"/>
               </w:rPr>
               <w:t>Thur</w:t>
             </w:r>
-            <w:proofErr w:type="spellEnd"/>
           </w:p>
         </w:tc>
         <w:tc>
@@ -10400,14 +10279,12 @@
                 <w:rFonts w:ascii="Arial Narrow" w:hAnsi="Arial Narrow"/>
               </w:rPr>
             </w:pPr>
-            <w:proofErr w:type="spellStart"/>
             <w:r>
               <w:rPr>
                 <w:rFonts w:ascii="Arial Narrow" w:hAnsi="Arial Narrow"/>
               </w:rPr>
               <w:t>Thur</w:t>
             </w:r>
-            <w:proofErr w:type="spellEnd"/>
           </w:p>
         </w:tc>
         <w:tc>
@@ -10719,7 +10596,7 @@
       <w:rPr>
         <w:noProof/>
       </w:rPr>
-      <w:t>1</w:t>
+      <w:t>5</w:t>
     </w:r>
     <w:r>
       <w:rPr>

</xml_diff>

<commit_message>
updated HW, syllabus, etc.
</commit_message>
<xml_diff>
--- a/Syllabus_2018_Spring_6600.docx
+++ b/Syllabus_2018_Spring_6600.docx
@@ -365,8 +365,18 @@
           <w:sz w:val="21"/>
           <w:szCs w:val="20"/>
         </w:rPr>
-        <w:t>Office: EDUC 435</w:t>
-      </w:r>
+        <w:t>Office: EDUC</w:t>
+      </w:r>
+      <w:r>
+        <w:rPr>
+          <w:rFonts w:ascii="Garamond" w:hAnsi="Garamond" w:cs="Arial"/>
+          <w:sz w:val="21"/>
+          <w:szCs w:val="20"/>
+        </w:rPr>
+        <w:t xml:space="preserve"> 453</w:t>
+      </w:r>
+      <w:bookmarkStart w:id="0" w:name="_GoBack"/>
+      <w:bookmarkEnd w:id="0"/>
     </w:p>
     <w:p>
       <w:pPr>
@@ -6828,8 +6838,6 @@
                 <w:rFonts w:ascii="Arial Narrow" w:hAnsi="Arial Narrow"/>
               </w:rPr>
             </w:pPr>
-            <w:bookmarkStart w:id="0" w:name="_GoBack"/>
-            <w:bookmarkEnd w:id="0"/>
             <w:r>
               <w:rPr>
                 <w:rFonts w:ascii="Arial Narrow" w:hAnsi="Arial Narrow"/>
@@ -10596,7 +10604,7 @@
       <w:rPr>
         <w:noProof/>
       </w:rPr>
-      <w:t>5</w:t>
+      <w:t>3</w:t>
     </w:r>
     <w:r>
       <w:rPr>

</xml_diff>